<commit_message>
Update DOCX files for Nilgiri Hydro Power and Repair Works of Turbine Parts
</commit_message>
<xml_diff>
--- a/docs/Nilgiri Hydro Power.docx
+++ b/docs/Nilgiri Hydro Power.docx
@@ -373,17 +373,7 @@
           <w:sz w:val="24"/>
           <w:szCs w:val="24"/>
         </w:rPr>
-        <w:t>Handled site mobilization, coordination, and execution of project activities, including issue reso</w:t>
-      </w:r>
-      <w:bookmarkStart w:id="0" w:name="_GoBack"/>
-      <w:bookmarkEnd w:id="0"/>
-      <w:r>
-        <w:rPr>
-          <w:rFonts w:eastAsia="Times New Roman" w:cstheme="minorHAnsi"/>
-          <w:sz w:val="24"/>
-          <w:szCs w:val="24"/>
-        </w:rPr>
-        <w:t>lution with stakeholders.</w:t>
+        <w:t>Handled site mobilization, coordination, and execution of project activities, including issue resolution with stakeholders.</w:t>
       </w:r>
     </w:p>
     <w:p>
@@ -495,7 +485,7 @@
           <w:szCs w:val="24"/>
         </w:rPr>
         <w:pict w14:anchorId="514287BC">
-          <v:rect id="_x0000_i1026" style="width:0;height:1.5pt" o:hralign="center" o:hrstd="t" o:hr="t" fillcolor="#a0a0a0" stroked="f"/>
+          <v:rect id="_x0000_i1025" style="width:0;height:1.5pt" o:hralign="center" o:hrstd="t" o:hr="t" fillcolor="#a0a0a0" stroked="f"/>
         </w:pict>
       </w:r>
     </w:p>
@@ -591,10 +581,1163 @@
     </w:p>
     <w:p>
       <w:pPr>
+        <w:tabs>
+          <w:tab w:val="right" w:pos="9360"/>
+        </w:tabs>
         <w:jc w:val="both"/>
         <w:rPr>
           <w:rFonts w:cstheme="minorHAnsi"/>
           <w:b/>
+          <w:sz w:val="24"/>
+          <w:szCs w:val="24"/>
+        </w:rPr>
+      </w:pPr>
+      <w:r>
+        <w:rPr>
+          <w:noProof/>
+        </w:rPr>
+        <w:drawing>
+          <wp:anchor distT="0" distB="0" distL="114300" distR="114300" simplePos="0" relativeHeight="251659264" behindDoc="1" locked="0" layoutInCell="1" allowOverlap="1" wp14:anchorId="182078D8" wp14:editId="3D0BA817">
+            <wp:simplePos x="0" y="0"/>
+            <wp:positionH relativeFrom="column">
+              <wp:posOffset>0</wp:posOffset>
+            </wp:positionH>
+            <wp:positionV relativeFrom="paragraph">
+              <wp:posOffset>0</wp:posOffset>
+            </wp:positionV>
+            <wp:extent cx="5943600" cy="2667000"/>
+            <wp:effectExtent l="0" t="0" r="0" b="0"/>
+            <wp:wrapNone/>
+            <wp:docPr id="1" name="Picture 1"/>
+            <wp:cNvGraphicFramePr>
+              <a:graphicFrameLocks xmlns:a="http://schemas.openxmlformats.org/drawingml/2006/main" noChangeAspect="1"/>
+            </wp:cNvGraphicFramePr>
+            <a:graphic xmlns:a="http://schemas.openxmlformats.org/drawingml/2006/main">
+              <a:graphicData uri="http://schemas.openxmlformats.org/drawingml/2006/picture">
+                <pic:pic xmlns:pic="http://schemas.openxmlformats.org/drawingml/2006/picture">
+                  <pic:nvPicPr>
+                    <pic:cNvPr id="0" name="Picture 3"/>
+                    <pic:cNvPicPr>
+                      <a:picLocks noChangeAspect="1" noChangeArrowheads="1"/>
+                    </pic:cNvPicPr>
+                  </pic:nvPicPr>
+                  <pic:blipFill>
+                    <a:blip r:embed="rId7" cstate="print">
+                      <a:extLst>
+                        <a:ext uri="{28A0092B-C50C-407E-A947-70E740481C1C}">
+                          <a14:useLocalDpi xmlns:a14="http://schemas.microsoft.com/office/drawing/2010/main" val="0"/>
+                        </a:ext>
+                      </a:extLst>
+                    </a:blip>
+                    <a:srcRect/>
+                    <a:stretch>
+                      <a:fillRect/>
+                    </a:stretch>
+                  </pic:blipFill>
+                  <pic:spPr bwMode="auto">
+                    <a:xfrm>
+                      <a:off x="0" y="0"/>
+                      <a:ext cx="5943600" cy="2667000"/>
+                    </a:xfrm>
+                    <a:prstGeom prst="rect">
+                      <a:avLst/>
+                    </a:prstGeom>
+                    <a:noFill/>
+                    <a:ln>
+                      <a:noFill/>
+                    </a:ln>
+                  </pic:spPr>
+                </pic:pic>
+              </a:graphicData>
+            </a:graphic>
+            <wp14:sizeRelH relativeFrom="page">
+              <wp14:pctWidth>0</wp14:pctWidth>
+            </wp14:sizeRelH>
+            <wp14:sizeRelV relativeFrom="page">
+              <wp14:pctHeight>0</wp14:pctHeight>
+            </wp14:sizeRelV>
+          </wp:anchor>
+        </w:drawing>
+      </w:r>
+      <w:r>
+        <w:rPr>
+          <w:rFonts w:cstheme="minorHAnsi"/>
+          <w:b/>
+          <w:sz w:val="24"/>
+          <w:szCs w:val="24"/>
+        </w:rPr>
+        <w:tab/>
+      </w:r>
+    </w:p>
+    <w:p>
+      <w:pPr>
+        <w:tabs>
+          <w:tab w:val="right" w:pos="9360"/>
+        </w:tabs>
+        <w:jc w:val="both"/>
+        <w:rPr>
+          <w:rFonts w:cstheme="minorHAnsi"/>
+          <w:b/>
+          <w:sz w:val="24"/>
+          <w:szCs w:val="24"/>
+        </w:rPr>
+      </w:pPr>
+    </w:p>
+    <w:p>
+      <w:pPr>
+        <w:tabs>
+          <w:tab w:val="right" w:pos="9360"/>
+        </w:tabs>
+        <w:jc w:val="both"/>
+        <w:rPr>
+          <w:rFonts w:cstheme="minorHAnsi"/>
+          <w:b/>
+          <w:sz w:val="24"/>
+          <w:szCs w:val="24"/>
+        </w:rPr>
+      </w:pPr>
+    </w:p>
+    <w:p>
+      <w:pPr>
+        <w:tabs>
+          <w:tab w:val="right" w:pos="9360"/>
+        </w:tabs>
+        <w:jc w:val="both"/>
+        <w:rPr>
+          <w:rFonts w:cstheme="minorHAnsi"/>
+          <w:b/>
+          <w:sz w:val="24"/>
+          <w:szCs w:val="24"/>
+        </w:rPr>
+      </w:pPr>
+    </w:p>
+    <w:p>
+      <w:pPr>
+        <w:tabs>
+          <w:tab w:val="right" w:pos="9360"/>
+        </w:tabs>
+        <w:jc w:val="both"/>
+        <w:rPr>
+          <w:rFonts w:cstheme="minorHAnsi"/>
+          <w:b/>
+          <w:sz w:val="24"/>
+          <w:szCs w:val="24"/>
+        </w:rPr>
+      </w:pPr>
+    </w:p>
+    <w:p>
+      <w:pPr>
+        <w:tabs>
+          <w:tab w:val="right" w:pos="9360"/>
+        </w:tabs>
+        <w:jc w:val="both"/>
+        <w:rPr>
+          <w:rFonts w:cstheme="minorHAnsi"/>
+          <w:b/>
+          <w:sz w:val="24"/>
+          <w:szCs w:val="24"/>
+        </w:rPr>
+      </w:pPr>
+    </w:p>
+    <w:p>
+      <w:pPr>
+        <w:tabs>
+          <w:tab w:val="right" w:pos="9360"/>
+        </w:tabs>
+        <w:jc w:val="both"/>
+        <w:rPr>
+          <w:rFonts w:cstheme="minorHAnsi"/>
+          <w:b/>
+          <w:sz w:val="24"/>
+          <w:szCs w:val="24"/>
+        </w:rPr>
+      </w:pPr>
+    </w:p>
+    <w:p>
+      <w:pPr>
+        <w:tabs>
+          <w:tab w:val="right" w:pos="9360"/>
+        </w:tabs>
+        <w:jc w:val="both"/>
+        <w:rPr>
+          <w:rFonts w:cstheme="minorHAnsi"/>
+          <w:b/>
+          <w:sz w:val="24"/>
+          <w:szCs w:val="24"/>
+        </w:rPr>
+      </w:pPr>
+      <w:r>
+        <w:rPr>
+          <w:noProof/>
+        </w:rPr>
+        <w:lastRenderedPageBreak/>
+        <w:drawing>
+          <wp:anchor distT="0" distB="0" distL="114300" distR="114300" simplePos="0" relativeHeight="251661312" behindDoc="1" locked="0" layoutInCell="1" allowOverlap="1" wp14:anchorId="7B146161" wp14:editId="0CBD052D">
+            <wp:simplePos x="0" y="0"/>
+            <wp:positionH relativeFrom="column">
+              <wp:posOffset>0</wp:posOffset>
+            </wp:positionH>
+            <wp:positionV relativeFrom="paragraph">
+              <wp:posOffset>0</wp:posOffset>
+            </wp:positionV>
+            <wp:extent cx="5943600" cy="7924800"/>
+            <wp:effectExtent l="0" t="0" r="0" b="0"/>
+            <wp:wrapNone/>
+            <wp:docPr id="7" name="Picture 7"/>
+            <wp:cNvGraphicFramePr>
+              <a:graphicFrameLocks xmlns:a="http://schemas.openxmlformats.org/drawingml/2006/main" noChangeAspect="1"/>
+            </wp:cNvGraphicFramePr>
+            <a:graphic xmlns:a="http://schemas.openxmlformats.org/drawingml/2006/main">
+              <a:graphicData uri="http://schemas.openxmlformats.org/drawingml/2006/picture">
+                <pic:pic xmlns:pic="http://schemas.openxmlformats.org/drawingml/2006/picture">
+                  <pic:nvPicPr>
+                    <pic:cNvPr id="0" name="Picture 4"/>
+                    <pic:cNvPicPr>
+                      <a:picLocks noChangeAspect="1" noChangeArrowheads="1"/>
+                    </pic:cNvPicPr>
+                  </pic:nvPicPr>
+                  <pic:blipFill>
+                    <a:blip r:embed="rId8" cstate="print">
+                      <a:extLst>
+                        <a:ext uri="{28A0092B-C50C-407E-A947-70E740481C1C}">
+                          <a14:useLocalDpi xmlns:a14="http://schemas.microsoft.com/office/drawing/2010/main" val="0"/>
+                        </a:ext>
+                      </a:extLst>
+                    </a:blip>
+                    <a:srcRect/>
+                    <a:stretch>
+                      <a:fillRect/>
+                    </a:stretch>
+                  </pic:blipFill>
+                  <pic:spPr bwMode="auto">
+                    <a:xfrm>
+                      <a:off x="0" y="0"/>
+                      <a:ext cx="5943600" cy="7924800"/>
+                    </a:xfrm>
+                    <a:prstGeom prst="rect">
+                      <a:avLst/>
+                    </a:prstGeom>
+                    <a:noFill/>
+                    <a:ln>
+                      <a:noFill/>
+                    </a:ln>
+                  </pic:spPr>
+                </pic:pic>
+              </a:graphicData>
+            </a:graphic>
+            <wp14:sizeRelH relativeFrom="page">
+              <wp14:pctWidth>0</wp14:pctWidth>
+            </wp14:sizeRelH>
+            <wp14:sizeRelV relativeFrom="page">
+              <wp14:pctHeight>0</wp14:pctHeight>
+            </wp14:sizeRelV>
+          </wp:anchor>
+        </w:drawing>
+      </w:r>
+    </w:p>
+    <w:p>
+      <w:pPr>
+        <w:rPr>
+          <w:rFonts w:cstheme="minorHAnsi"/>
+          <w:sz w:val="24"/>
+          <w:szCs w:val="24"/>
+        </w:rPr>
+      </w:pPr>
+    </w:p>
+    <w:p>
+      <w:pPr>
+        <w:rPr>
+          <w:rFonts w:cstheme="minorHAnsi"/>
+          <w:sz w:val="24"/>
+          <w:szCs w:val="24"/>
+        </w:rPr>
+      </w:pPr>
+    </w:p>
+    <w:p>
+      <w:pPr>
+        <w:rPr>
+          <w:rFonts w:cstheme="minorHAnsi"/>
+          <w:sz w:val="24"/>
+          <w:szCs w:val="24"/>
+        </w:rPr>
+      </w:pPr>
+    </w:p>
+    <w:p>
+      <w:pPr>
+        <w:rPr>
+          <w:rFonts w:cstheme="minorHAnsi"/>
+          <w:sz w:val="24"/>
+          <w:szCs w:val="24"/>
+        </w:rPr>
+      </w:pPr>
+    </w:p>
+    <w:p>
+      <w:pPr>
+        <w:rPr>
+          <w:rFonts w:cstheme="minorHAnsi"/>
+          <w:sz w:val="24"/>
+          <w:szCs w:val="24"/>
+        </w:rPr>
+      </w:pPr>
+    </w:p>
+    <w:p>
+      <w:pPr>
+        <w:rPr>
+          <w:rFonts w:cstheme="minorHAnsi"/>
+          <w:sz w:val="24"/>
+          <w:szCs w:val="24"/>
+        </w:rPr>
+      </w:pPr>
+    </w:p>
+    <w:p>
+      <w:pPr>
+        <w:rPr>
+          <w:rFonts w:cstheme="minorHAnsi"/>
+          <w:sz w:val="24"/>
+          <w:szCs w:val="24"/>
+        </w:rPr>
+      </w:pPr>
+    </w:p>
+    <w:p>
+      <w:pPr>
+        <w:rPr>
+          <w:rFonts w:cstheme="minorHAnsi"/>
+          <w:sz w:val="24"/>
+          <w:szCs w:val="24"/>
+        </w:rPr>
+      </w:pPr>
+    </w:p>
+    <w:p>
+      <w:pPr>
+        <w:rPr>
+          <w:rFonts w:cstheme="minorHAnsi"/>
+          <w:sz w:val="24"/>
+          <w:szCs w:val="24"/>
+        </w:rPr>
+      </w:pPr>
+    </w:p>
+    <w:p>
+      <w:pPr>
+        <w:rPr>
+          <w:rFonts w:cstheme="minorHAnsi"/>
+          <w:sz w:val="24"/>
+          <w:szCs w:val="24"/>
+        </w:rPr>
+      </w:pPr>
+    </w:p>
+    <w:p>
+      <w:pPr>
+        <w:rPr>
+          <w:rFonts w:cstheme="minorHAnsi"/>
+          <w:sz w:val="24"/>
+          <w:szCs w:val="24"/>
+        </w:rPr>
+      </w:pPr>
+    </w:p>
+    <w:p>
+      <w:pPr>
+        <w:rPr>
+          <w:rFonts w:cstheme="minorHAnsi"/>
+          <w:sz w:val="24"/>
+          <w:szCs w:val="24"/>
+        </w:rPr>
+      </w:pPr>
+    </w:p>
+    <w:p>
+      <w:pPr>
+        <w:rPr>
+          <w:rFonts w:cstheme="minorHAnsi"/>
+          <w:sz w:val="24"/>
+          <w:szCs w:val="24"/>
+        </w:rPr>
+      </w:pPr>
+    </w:p>
+    <w:p>
+      <w:pPr>
+        <w:rPr>
+          <w:rFonts w:cstheme="minorHAnsi"/>
+          <w:sz w:val="24"/>
+          <w:szCs w:val="24"/>
+        </w:rPr>
+      </w:pPr>
+    </w:p>
+    <w:p>
+      <w:pPr>
+        <w:rPr>
+          <w:rFonts w:cstheme="minorHAnsi"/>
+          <w:sz w:val="24"/>
+          <w:szCs w:val="24"/>
+        </w:rPr>
+      </w:pPr>
+    </w:p>
+    <w:p>
+      <w:pPr>
+        <w:rPr>
+          <w:rFonts w:cstheme="minorHAnsi"/>
+          <w:sz w:val="24"/>
+          <w:szCs w:val="24"/>
+        </w:rPr>
+      </w:pPr>
+    </w:p>
+    <w:p>
+      <w:pPr>
+        <w:rPr>
+          <w:rFonts w:cstheme="minorHAnsi"/>
+          <w:sz w:val="24"/>
+          <w:szCs w:val="24"/>
+        </w:rPr>
+      </w:pPr>
+    </w:p>
+    <w:p>
+      <w:pPr>
+        <w:rPr>
+          <w:rFonts w:cstheme="minorHAnsi"/>
+          <w:sz w:val="24"/>
+          <w:szCs w:val="24"/>
+        </w:rPr>
+      </w:pPr>
+    </w:p>
+    <w:p>
+      <w:pPr>
+        <w:jc w:val="right"/>
+        <w:rPr>
+          <w:rFonts w:cstheme="minorHAnsi"/>
+          <w:sz w:val="24"/>
+          <w:szCs w:val="24"/>
+        </w:rPr>
+      </w:pPr>
+    </w:p>
+    <w:p>
+      <w:pPr>
+        <w:jc w:val="right"/>
+        <w:rPr>
+          <w:rFonts w:cstheme="minorHAnsi"/>
+          <w:sz w:val="24"/>
+          <w:szCs w:val="24"/>
+        </w:rPr>
+      </w:pPr>
+    </w:p>
+    <w:p>
+      <w:pPr>
+        <w:jc w:val="right"/>
+        <w:rPr>
+          <w:rFonts w:cstheme="minorHAnsi"/>
+          <w:sz w:val="24"/>
+          <w:szCs w:val="24"/>
+        </w:rPr>
+      </w:pPr>
+    </w:p>
+    <w:p>
+      <w:pPr>
+        <w:jc w:val="right"/>
+        <w:rPr>
+          <w:rFonts w:cstheme="minorHAnsi"/>
+          <w:sz w:val="24"/>
+          <w:szCs w:val="24"/>
+        </w:rPr>
+      </w:pPr>
+    </w:p>
+    <w:p>
+      <w:pPr>
+        <w:jc w:val="right"/>
+        <w:rPr>
+          <w:rFonts w:cstheme="minorHAnsi"/>
+          <w:sz w:val="24"/>
+          <w:szCs w:val="24"/>
+        </w:rPr>
+      </w:pPr>
+    </w:p>
+    <w:p>
+      <w:pPr>
+        <w:jc w:val="right"/>
+        <w:rPr>
+          <w:rFonts w:cstheme="minorHAnsi"/>
+          <w:sz w:val="24"/>
+          <w:szCs w:val="24"/>
+        </w:rPr>
+      </w:pPr>
+    </w:p>
+    <w:p>
+      <w:pPr>
+        <w:jc w:val="right"/>
+        <w:rPr>
+          <w:rFonts w:cstheme="minorHAnsi"/>
+          <w:sz w:val="24"/>
+          <w:szCs w:val="24"/>
+        </w:rPr>
+      </w:pPr>
+    </w:p>
+    <w:p>
+      <w:pPr>
+        <w:jc w:val="right"/>
+        <w:rPr>
+          <w:rFonts w:cstheme="minorHAnsi"/>
+          <w:sz w:val="24"/>
+          <w:szCs w:val="24"/>
+        </w:rPr>
+      </w:pPr>
+    </w:p>
+    <w:p>
+      <w:pPr>
+        <w:jc w:val="right"/>
+        <w:rPr>
+          <w:rFonts w:cstheme="minorHAnsi"/>
+          <w:sz w:val="24"/>
+          <w:szCs w:val="24"/>
+        </w:rPr>
+      </w:pPr>
+      <w:r>
+        <w:rPr>
+          <w:noProof/>
+        </w:rPr>
+        <w:lastRenderedPageBreak/>
+        <w:drawing>
+          <wp:anchor distT="0" distB="0" distL="114300" distR="114300" simplePos="0" relativeHeight="251663360" behindDoc="1" locked="0" layoutInCell="1" allowOverlap="1" wp14:anchorId="3B302077" wp14:editId="3FDFEF77">
+            <wp:simplePos x="0" y="0"/>
+            <wp:positionH relativeFrom="column">
+              <wp:posOffset>0</wp:posOffset>
+            </wp:positionH>
+            <wp:positionV relativeFrom="paragraph">
+              <wp:posOffset>0</wp:posOffset>
+            </wp:positionV>
+            <wp:extent cx="5935980" cy="4458970"/>
+            <wp:effectExtent l="0" t="0" r="7620" b="0"/>
+            <wp:wrapNone/>
+            <wp:docPr id="8" name="Picture 8"/>
+            <wp:cNvGraphicFramePr>
+              <a:graphicFrameLocks xmlns:a="http://schemas.openxmlformats.org/drawingml/2006/main" noChangeAspect="1"/>
+            </wp:cNvGraphicFramePr>
+            <a:graphic xmlns:a="http://schemas.openxmlformats.org/drawingml/2006/main">
+              <a:graphicData uri="http://schemas.openxmlformats.org/drawingml/2006/picture">
+                <pic:pic xmlns:pic="http://schemas.openxmlformats.org/drawingml/2006/picture">
+                  <pic:nvPicPr>
+                    <pic:cNvPr id="0" name="Picture 5"/>
+                    <pic:cNvPicPr>
+                      <a:picLocks noChangeAspect="1" noChangeArrowheads="1"/>
+                    </pic:cNvPicPr>
+                  </pic:nvPicPr>
+                  <pic:blipFill>
+                    <a:blip r:embed="rId9" cstate="print">
+                      <a:extLst>
+                        <a:ext uri="{28A0092B-C50C-407E-A947-70E740481C1C}">
+                          <a14:useLocalDpi xmlns:a14="http://schemas.microsoft.com/office/drawing/2010/main" val="0"/>
+                        </a:ext>
+                      </a:extLst>
+                    </a:blip>
+                    <a:srcRect/>
+                    <a:stretch>
+                      <a:fillRect/>
+                    </a:stretch>
+                  </pic:blipFill>
+                  <pic:spPr bwMode="auto">
+                    <a:xfrm>
+                      <a:off x="0" y="0"/>
+                      <a:ext cx="5935980" cy="4458970"/>
+                    </a:xfrm>
+                    <a:prstGeom prst="rect">
+                      <a:avLst/>
+                    </a:prstGeom>
+                    <a:noFill/>
+                    <a:ln>
+                      <a:noFill/>
+                    </a:ln>
+                  </pic:spPr>
+                </pic:pic>
+              </a:graphicData>
+            </a:graphic>
+            <wp14:sizeRelH relativeFrom="page">
+              <wp14:pctWidth>0</wp14:pctWidth>
+            </wp14:sizeRelH>
+            <wp14:sizeRelV relativeFrom="page">
+              <wp14:pctHeight>0</wp14:pctHeight>
+            </wp14:sizeRelV>
+          </wp:anchor>
+        </w:drawing>
+      </w:r>
+    </w:p>
+    <w:p>
+      <w:pPr>
+        <w:rPr>
+          <w:rFonts w:cstheme="minorHAnsi"/>
+          <w:sz w:val="24"/>
+          <w:szCs w:val="24"/>
+        </w:rPr>
+      </w:pPr>
+    </w:p>
+    <w:p>
+      <w:pPr>
+        <w:rPr>
+          <w:rFonts w:cstheme="minorHAnsi"/>
+          <w:sz w:val="24"/>
+          <w:szCs w:val="24"/>
+        </w:rPr>
+      </w:pPr>
+    </w:p>
+    <w:p>
+      <w:pPr>
+        <w:rPr>
+          <w:rFonts w:cstheme="minorHAnsi"/>
+          <w:sz w:val="24"/>
+          <w:szCs w:val="24"/>
+        </w:rPr>
+      </w:pPr>
+    </w:p>
+    <w:p>
+      <w:pPr>
+        <w:rPr>
+          <w:rFonts w:cstheme="minorHAnsi"/>
+          <w:sz w:val="24"/>
+          <w:szCs w:val="24"/>
+        </w:rPr>
+      </w:pPr>
+    </w:p>
+    <w:p>
+      <w:pPr>
+        <w:rPr>
+          <w:rFonts w:cstheme="minorHAnsi"/>
+          <w:sz w:val="24"/>
+          <w:szCs w:val="24"/>
+        </w:rPr>
+      </w:pPr>
+    </w:p>
+    <w:p>
+      <w:pPr>
+        <w:rPr>
+          <w:rFonts w:cstheme="minorHAnsi"/>
+          <w:sz w:val="24"/>
+          <w:szCs w:val="24"/>
+        </w:rPr>
+      </w:pPr>
+    </w:p>
+    <w:p>
+      <w:pPr>
+        <w:rPr>
+          <w:rFonts w:cstheme="minorHAnsi"/>
+          <w:sz w:val="24"/>
+          <w:szCs w:val="24"/>
+        </w:rPr>
+      </w:pPr>
+    </w:p>
+    <w:p>
+      <w:pPr>
+        <w:rPr>
+          <w:rFonts w:cstheme="minorHAnsi"/>
+          <w:sz w:val="24"/>
+          <w:szCs w:val="24"/>
+        </w:rPr>
+      </w:pPr>
+    </w:p>
+    <w:p>
+      <w:pPr>
+        <w:rPr>
+          <w:rFonts w:cstheme="minorHAnsi"/>
+          <w:sz w:val="24"/>
+          <w:szCs w:val="24"/>
+        </w:rPr>
+      </w:pPr>
+    </w:p>
+    <w:p>
+      <w:pPr>
+        <w:rPr>
+          <w:rFonts w:cstheme="minorHAnsi"/>
+          <w:sz w:val="24"/>
+          <w:szCs w:val="24"/>
+        </w:rPr>
+      </w:pPr>
+    </w:p>
+    <w:p>
+      <w:pPr>
+        <w:rPr>
+          <w:rFonts w:cstheme="minorHAnsi"/>
+          <w:sz w:val="24"/>
+          <w:szCs w:val="24"/>
+        </w:rPr>
+      </w:pPr>
+    </w:p>
+    <w:p>
+      <w:pPr>
+        <w:rPr>
+          <w:rFonts w:cstheme="minorHAnsi"/>
+          <w:sz w:val="24"/>
+          <w:szCs w:val="24"/>
+        </w:rPr>
+      </w:pPr>
+    </w:p>
+    <w:p>
+      <w:pPr>
+        <w:rPr>
+          <w:rFonts w:cstheme="minorHAnsi"/>
+          <w:sz w:val="24"/>
+          <w:szCs w:val="24"/>
+        </w:rPr>
+      </w:pPr>
+    </w:p>
+    <w:p>
+      <w:pPr>
+        <w:jc w:val="right"/>
+        <w:rPr>
+          <w:rFonts w:cstheme="minorHAnsi"/>
+          <w:sz w:val="24"/>
+          <w:szCs w:val="24"/>
+        </w:rPr>
+      </w:pPr>
+    </w:p>
+    <w:p>
+      <w:pPr>
+        <w:jc w:val="right"/>
+        <w:rPr>
+          <w:rFonts w:cstheme="minorHAnsi"/>
+          <w:sz w:val="24"/>
+          <w:szCs w:val="24"/>
+        </w:rPr>
+      </w:pPr>
+      <w:r>
+        <w:rPr>
+          <w:noProof/>
+        </w:rPr>
+        <w:drawing>
+          <wp:anchor distT="0" distB="0" distL="114300" distR="114300" simplePos="0" relativeHeight="251665408" behindDoc="1" locked="0" layoutInCell="1" allowOverlap="1" wp14:anchorId="22D580B0" wp14:editId="7FA543BF">
+            <wp:simplePos x="0" y="0"/>
+            <wp:positionH relativeFrom="column">
+              <wp:posOffset>0</wp:posOffset>
+            </wp:positionH>
+            <wp:positionV relativeFrom="paragraph">
+              <wp:posOffset>0</wp:posOffset>
+            </wp:positionV>
+            <wp:extent cx="5943600" cy="7924800"/>
+            <wp:effectExtent l="0" t="0" r="0" b="0"/>
+            <wp:wrapNone/>
+            <wp:docPr id="9" name="Picture 9"/>
+            <wp:cNvGraphicFramePr>
+              <a:graphicFrameLocks xmlns:a="http://schemas.openxmlformats.org/drawingml/2006/main" noChangeAspect="1"/>
+            </wp:cNvGraphicFramePr>
+            <a:graphic xmlns:a="http://schemas.openxmlformats.org/drawingml/2006/main">
+              <a:graphicData uri="http://schemas.openxmlformats.org/drawingml/2006/picture">
+                <pic:pic xmlns:pic="http://schemas.openxmlformats.org/drawingml/2006/picture">
+                  <pic:nvPicPr>
+                    <pic:cNvPr id="0" name="Picture 6"/>
+                    <pic:cNvPicPr>
+                      <a:picLocks noChangeAspect="1" noChangeArrowheads="1"/>
+                    </pic:cNvPicPr>
+                  </pic:nvPicPr>
+                  <pic:blipFill>
+                    <a:blip r:embed="rId10" cstate="print">
+                      <a:extLst>
+                        <a:ext uri="{28A0092B-C50C-407E-A947-70E740481C1C}">
+                          <a14:useLocalDpi xmlns:a14="http://schemas.microsoft.com/office/drawing/2010/main" val="0"/>
+                        </a:ext>
+                      </a:extLst>
+                    </a:blip>
+                    <a:srcRect/>
+                    <a:stretch>
+                      <a:fillRect/>
+                    </a:stretch>
+                  </pic:blipFill>
+                  <pic:spPr bwMode="auto">
+                    <a:xfrm>
+                      <a:off x="0" y="0"/>
+                      <a:ext cx="5943600" cy="7924800"/>
+                    </a:xfrm>
+                    <a:prstGeom prst="rect">
+                      <a:avLst/>
+                    </a:prstGeom>
+                    <a:noFill/>
+                    <a:ln>
+                      <a:noFill/>
+                    </a:ln>
+                  </pic:spPr>
+                </pic:pic>
+              </a:graphicData>
+            </a:graphic>
+            <wp14:sizeRelH relativeFrom="page">
+              <wp14:pctWidth>0</wp14:pctWidth>
+            </wp14:sizeRelH>
+            <wp14:sizeRelV relativeFrom="page">
+              <wp14:pctHeight>0</wp14:pctHeight>
+            </wp14:sizeRelV>
+          </wp:anchor>
+        </w:drawing>
+      </w:r>
+    </w:p>
+    <w:p>
+      <w:pPr>
+        <w:rPr>
+          <w:rFonts w:cstheme="minorHAnsi"/>
+          <w:sz w:val="24"/>
+          <w:szCs w:val="24"/>
+        </w:rPr>
+      </w:pPr>
+    </w:p>
+    <w:p>
+      <w:pPr>
+        <w:rPr>
+          <w:rFonts w:cstheme="minorHAnsi"/>
+          <w:sz w:val="24"/>
+          <w:szCs w:val="24"/>
+        </w:rPr>
+      </w:pPr>
+    </w:p>
+    <w:p>
+      <w:pPr>
+        <w:rPr>
+          <w:rFonts w:cstheme="minorHAnsi"/>
+          <w:sz w:val="24"/>
+          <w:szCs w:val="24"/>
+        </w:rPr>
+      </w:pPr>
+    </w:p>
+    <w:p>
+      <w:pPr>
+        <w:rPr>
+          <w:rFonts w:cstheme="minorHAnsi"/>
+          <w:sz w:val="24"/>
+          <w:szCs w:val="24"/>
+        </w:rPr>
+      </w:pPr>
+    </w:p>
+    <w:p>
+      <w:pPr>
+        <w:rPr>
+          <w:rFonts w:cstheme="minorHAnsi"/>
+          <w:sz w:val="24"/>
+          <w:szCs w:val="24"/>
+        </w:rPr>
+      </w:pPr>
+    </w:p>
+    <w:p>
+      <w:pPr>
+        <w:rPr>
+          <w:rFonts w:cstheme="minorHAnsi"/>
+          <w:sz w:val="24"/>
+          <w:szCs w:val="24"/>
+        </w:rPr>
+      </w:pPr>
+    </w:p>
+    <w:p>
+      <w:pPr>
+        <w:rPr>
+          <w:rFonts w:cstheme="minorHAnsi"/>
+          <w:sz w:val="24"/>
+          <w:szCs w:val="24"/>
+        </w:rPr>
+      </w:pPr>
+    </w:p>
+    <w:p>
+      <w:pPr>
+        <w:rPr>
+          <w:rFonts w:cstheme="minorHAnsi"/>
+          <w:sz w:val="24"/>
+          <w:szCs w:val="24"/>
+        </w:rPr>
+      </w:pPr>
+    </w:p>
+    <w:p>
+      <w:pPr>
+        <w:rPr>
+          <w:rFonts w:cstheme="minorHAnsi"/>
+          <w:sz w:val="24"/>
+          <w:szCs w:val="24"/>
+        </w:rPr>
+      </w:pPr>
+    </w:p>
+    <w:p>
+      <w:pPr>
+        <w:rPr>
+          <w:rFonts w:cstheme="minorHAnsi"/>
+          <w:sz w:val="24"/>
+          <w:szCs w:val="24"/>
+        </w:rPr>
+      </w:pPr>
+    </w:p>
+    <w:p>
+      <w:pPr>
+        <w:jc w:val="right"/>
+        <w:rPr>
+          <w:rFonts w:cstheme="minorHAnsi"/>
+          <w:sz w:val="24"/>
+          <w:szCs w:val="24"/>
+        </w:rPr>
+      </w:pPr>
+    </w:p>
+    <w:p>
+      <w:pPr>
+        <w:jc w:val="right"/>
+        <w:rPr>
+          <w:rFonts w:cstheme="minorHAnsi"/>
+          <w:sz w:val="24"/>
+          <w:szCs w:val="24"/>
+        </w:rPr>
+      </w:pPr>
+      <w:r>
+        <w:rPr>
+          <w:noProof/>
+        </w:rPr>
+        <w:lastRenderedPageBreak/>
+        <w:drawing>
+          <wp:anchor distT="0" distB="0" distL="114300" distR="114300" simplePos="0" relativeHeight="251667456" behindDoc="1" locked="0" layoutInCell="1" allowOverlap="1" wp14:anchorId="5F957023" wp14:editId="0475FF0E">
+            <wp:simplePos x="0" y="0"/>
+            <wp:positionH relativeFrom="column">
+              <wp:posOffset>0</wp:posOffset>
+            </wp:positionH>
+            <wp:positionV relativeFrom="paragraph">
+              <wp:posOffset>0</wp:posOffset>
+            </wp:positionV>
+            <wp:extent cx="5943600" cy="4457700"/>
+            <wp:effectExtent l="0" t="0" r="0" b="0"/>
+            <wp:wrapNone/>
+            <wp:docPr id="10" name="Picture 10"/>
+            <wp:cNvGraphicFramePr>
+              <a:graphicFrameLocks xmlns:a="http://schemas.openxmlformats.org/drawingml/2006/main" noChangeAspect="1"/>
+            </wp:cNvGraphicFramePr>
+            <a:graphic xmlns:a="http://schemas.openxmlformats.org/drawingml/2006/main">
+              <a:graphicData uri="http://schemas.openxmlformats.org/drawingml/2006/picture">
+                <pic:pic xmlns:pic="http://schemas.openxmlformats.org/drawingml/2006/picture">
+                  <pic:nvPicPr>
+                    <pic:cNvPr id="0" name="Picture 7"/>
+                    <pic:cNvPicPr>
+                      <a:picLocks noChangeAspect="1" noChangeArrowheads="1"/>
+                    </pic:cNvPicPr>
+                  </pic:nvPicPr>
+                  <pic:blipFill>
+                    <a:blip r:embed="rId11" cstate="print">
+                      <a:extLst>
+                        <a:ext uri="{28A0092B-C50C-407E-A947-70E740481C1C}">
+                          <a14:useLocalDpi xmlns:a14="http://schemas.microsoft.com/office/drawing/2010/main" val="0"/>
+                        </a:ext>
+                      </a:extLst>
+                    </a:blip>
+                    <a:srcRect/>
+                    <a:stretch>
+                      <a:fillRect/>
+                    </a:stretch>
+                  </pic:blipFill>
+                  <pic:spPr bwMode="auto">
+                    <a:xfrm>
+                      <a:off x="0" y="0"/>
+                      <a:ext cx="5943600" cy="4457700"/>
+                    </a:xfrm>
+                    <a:prstGeom prst="rect">
+                      <a:avLst/>
+                    </a:prstGeom>
+                    <a:noFill/>
+                    <a:ln>
+                      <a:noFill/>
+                    </a:ln>
+                  </pic:spPr>
+                </pic:pic>
+              </a:graphicData>
+            </a:graphic>
+            <wp14:sizeRelH relativeFrom="page">
+              <wp14:pctWidth>0</wp14:pctWidth>
+            </wp14:sizeRelH>
+            <wp14:sizeRelV relativeFrom="page">
+              <wp14:pctHeight>0</wp14:pctHeight>
+            </wp14:sizeRelV>
+          </wp:anchor>
+        </w:drawing>
+      </w:r>
+    </w:p>
+    <w:p>
+      <w:pPr>
+        <w:rPr>
+          <w:rFonts w:cstheme="minorHAnsi"/>
+          <w:sz w:val="24"/>
+          <w:szCs w:val="24"/>
+        </w:rPr>
+      </w:pPr>
+    </w:p>
+    <w:p>
+      <w:pPr>
+        <w:rPr>
+          <w:rFonts w:cstheme="minorHAnsi"/>
+          <w:sz w:val="24"/>
+          <w:szCs w:val="24"/>
+        </w:rPr>
+      </w:pPr>
+    </w:p>
+    <w:p>
+      <w:pPr>
+        <w:rPr>
+          <w:rFonts w:cstheme="minorHAnsi"/>
+          <w:sz w:val="24"/>
+          <w:szCs w:val="24"/>
+        </w:rPr>
+      </w:pPr>
+    </w:p>
+    <w:p>
+      <w:pPr>
+        <w:rPr>
+          <w:rFonts w:cstheme="minorHAnsi"/>
+          <w:sz w:val="24"/>
+          <w:szCs w:val="24"/>
+        </w:rPr>
+      </w:pPr>
+    </w:p>
+    <w:p>
+      <w:pPr>
+        <w:rPr>
+          <w:rFonts w:cstheme="minorHAnsi"/>
+          <w:sz w:val="24"/>
+          <w:szCs w:val="24"/>
+        </w:rPr>
+      </w:pPr>
+    </w:p>
+    <w:p>
+      <w:pPr>
+        <w:rPr>
+          <w:rFonts w:cstheme="minorHAnsi"/>
+          <w:sz w:val="24"/>
+          <w:szCs w:val="24"/>
+        </w:rPr>
+      </w:pPr>
+    </w:p>
+    <w:p>
+      <w:pPr>
+        <w:rPr>
+          <w:rFonts w:cstheme="minorHAnsi"/>
+          <w:sz w:val="24"/>
+          <w:szCs w:val="24"/>
+        </w:rPr>
+      </w:pPr>
+    </w:p>
+    <w:p>
+      <w:pPr>
+        <w:rPr>
+          <w:rFonts w:cstheme="minorHAnsi"/>
+          <w:sz w:val="24"/>
+          <w:szCs w:val="24"/>
+        </w:rPr>
+      </w:pPr>
+    </w:p>
+    <w:p>
+      <w:pPr>
+        <w:rPr>
+          <w:rFonts w:cstheme="minorHAnsi"/>
+          <w:sz w:val="24"/>
+          <w:szCs w:val="24"/>
+        </w:rPr>
+      </w:pPr>
+    </w:p>
+    <w:p>
+      <w:pPr>
+        <w:rPr>
+          <w:rFonts w:cstheme="minorHAnsi"/>
+          <w:sz w:val="24"/>
+          <w:szCs w:val="24"/>
+        </w:rPr>
+      </w:pPr>
+    </w:p>
+    <w:p>
+      <w:pPr>
+        <w:rPr>
+          <w:rFonts w:cstheme="minorHAnsi"/>
+          <w:sz w:val="24"/>
+          <w:szCs w:val="24"/>
+        </w:rPr>
+      </w:pPr>
+      <w:bookmarkStart w:id="0" w:name="_GoBack"/>
+      <w:r>
+        <w:rPr>
+          <w:noProof/>
+        </w:rPr>
+        <w:drawing>
+          <wp:anchor distT="0" distB="0" distL="114300" distR="114300" simplePos="0" relativeHeight="251669504" behindDoc="1" locked="0" layoutInCell="1" allowOverlap="1" wp14:anchorId="2A8E97B6" wp14:editId="6F53F05D">
+            <wp:simplePos x="0" y="0"/>
+            <wp:positionH relativeFrom="margin">
+              <wp:align>left</wp:align>
+            </wp:positionH>
+            <wp:positionV relativeFrom="paragraph">
+              <wp:posOffset>265618</wp:posOffset>
+            </wp:positionV>
+            <wp:extent cx="3117592" cy="6081911"/>
+            <wp:effectExtent l="3810" t="0" r="0" b="0"/>
+            <wp:wrapNone/>
+            <wp:docPr id="12" name="Picture 12"/>
+            <wp:cNvGraphicFramePr>
+              <a:graphicFrameLocks xmlns:a="http://schemas.openxmlformats.org/drawingml/2006/main" noChangeAspect="1"/>
+            </wp:cNvGraphicFramePr>
+            <a:graphic xmlns:a="http://schemas.openxmlformats.org/drawingml/2006/main">
+              <a:graphicData uri="http://schemas.openxmlformats.org/drawingml/2006/picture">
+                <pic:pic xmlns:pic="http://schemas.openxmlformats.org/drawingml/2006/picture">
+                  <pic:nvPicPr>
+                    <pic:cNvPr id="0" name="Picture 9"/>
+                    <pic:cNvPicPr>
+                      <a:picLocks noChangeAspect="1" noChangeArrowheads="1"/>
+                    </pic:cNvPicPr>
+                  </pic:nvPicPr>
+                  <pic:blipFill>
+                    <a:blip r:embed="rId12">
+                      <a:extLst>
+                        <a:ext uri="{28A0092B-C50C-407E-A947-70E740481C1C}">
+                          <a14:useLocalDpi xmlns:a14="http://schemas.microsoft.com/office/drawing/2010/main" val="0"/>
+                        </a:ext>
+                      </a:extLst>
+                    </a:blip>
+                    <a:srcRect/>
+                    <a:stretch>
+                      <a:fillRect/>
+                    </a:stretch>
+                  </pic:blipFill>
+                  <pic:spPr bwMode="auto">
+                    <a:xfrm rot="16200000">
+                      <a:off x="0" y="0"/>
+                      <a:ext cx="3117592" cy="6081911"/>
+                    </a:xfrm>
+                    <a:prstGeom prst="rect">
+                      <a:avLst/>
+                    </a:prstGeom>
+                    <a:noFill/>
+                    <a:ln>
+                      <a:noFill/>
+                    </a:ln>
+                  </pic:spPr>
+                </pic:pic>
+              </a:graphicData>
+            </a:graphic>
+            <wp14:sizeRelH relativeFrom="page">
+              <wp14:pctWidth>0</wp14:pctWidth>
+            </wp14:sizeRelH>
+            <wp14:sizeRelV relativeFrom="page">
+              <wp14:pctHeight>0</wp14:pctHeight>
+            </wp14:sizeRelV>
+          </wp:anchor>
+        </w:drawing>
+      </w:r>
+      <w:bookmarkEnd w:id="0"/>
+    </w:p>
+    <w:p>
+      <w:pPr>
+        <w:rPr>
+          <w:rFonts w:cstheme="minorHAnsi"/>
+          <w:sz w:val="24"/>
+          <w:szCs w:val="24"/>
+        </w:rPr>
+      </w:pPr>
+    </w:p>
+    <w:p>
+      <w:pPr>
+        <w:rPr>
+          <w:rFonts w:cstheme="minorHAnsi"/>
+          <w:sz w:val="24"/>
+          <w:szCs w:val="24"/>
+        </w:rPr>
+      </w:pPr>
+    </w:p>
+    <w:p>
+      <w:pPr>
+        <w:jc w:val="right"/>
+        <w:rPr>
+          <w:rFonts w:cstheme="minorHAnsi"/>
+          <w:sz w:val="24"/>
+          <w:szCs w:val="24"/>
+        </w:rPr>
+      </w:pPr>
+    </w:p>
+    <w:p>
+      <w:pPr>
+        <w:jc w:val="right"/>
+        <w:rPr>
+          <w:rFonts w:cstheme="minorHAnsi"/>
           <w:sz w:val="24"/>
           <w:szCs w:val="24"/>
         </w:rPr>
@@ -608,6 +1751,56 @@
     </w:sectPr>
   </w:body>
 </w:document>
+</file>
+
+<file path=word/endnotes.xml><?xml version="1.0" encoding="utf-8"?>
+<w:endnotes xmlns:wpc="http://schemas.microsoft.com/office/word/2010/wordprocessingCanvas" xmlns:cx="http://schemas.microsoft.com/office/drawing/2014/chartex" xmlns:cx1="http://schemas.microsoft.com/office/drawing/2015/9/8/chartex" xmlns:cx2="http://schemas.microsoft.com/office/drawing/2015/10/21/chartex" xmlns:cx3="http://schemas.microsoft.com/office/drawing/2016/5/9/chartex" xmlns:cx4="http://schemas.microsoft.com/office/drawing/2016/5/10/chartex" xmlns:cx5="http://schemas.microsoft.com/office/drawing/2016/5/11/chartex" xmlns:cx6="http://schemas.microsoft.com/office/drawing/2016/5/12/chartex" xmlns:cx7="http://schemas.microsoft.com/office/drawing/2016/5/13/chartex" xmlns:cx8="http://schemas.microsoft.com/office/drawing/2016/5/14/chartex" xmlns:mc="http://schemas.openxmlformats.org/markup-compatibility/2006" xmlns:aink="http://schemas.microsoft.com/office/drawing/2016/ink" xmlns:am3d="http://schemas.microsoft.com/office/drawing/2017/model3d" xmlns:o="urn:schemas-microsoft-com:office:office" xmlns:r="http://schemas.openxmlformats.org/officeDocument/2006/relationships" xmlns:m="http://schemas.openxmlformats.org/officeDocument/2006/math" xmlns:v="urn:schemas-microsoft-com:vml" xmlns:wp14="http://schemas.microsoft.com/office/word/2010/wordprocessingDrawing" xmlns:wp="http://schemas.openxmlformats.org/drawingml/2006/wordprocessingDrawing" xmlns:w10="urn:schemas-microsoft-com:office:word" xmlns:w="http://schemas.openxmlformats.org/wordprocessingml/2006/main" xmlns:w14="http://schemas.microsoft.com/office/word/2010/wordml" xmlns:w15="http://schemas.microsoft.com/office/word/2012/wordml" xmlns:w16cid="http://schemas.microsoft.com/office/word/2016/wordml/cid" xmlns:w16se="http://schemas.microsoft.com/office/word/2015/wordml/symex" xmlns:wpg="http://schemas.microsoft.com/office/word/2010/wordprocessingGroup" xmlns:wpi="http://schemas.microsoft.com/office/word/2010/wordprocessingInk" xmlns:wne="http://schemas.microsoft.com/office/word/2006/wordml" xmlns:wps="http://schemas.microsoft.com/office/word/2010/wordprocessingShape" mc:Ignorable="w14 w15 w16se w16cid wp14">
+  <w:endnote w:type="separator" w:id="-1">
+    <w:p>
+      <w:pPr>
+        <w:spacing w:after="0" w:line="240" w:lineRule="auto"/>
+      </w:pPr>
+      <w:r>
+        <w:separator/>
+      </w:r>
+    </w:p>
+  </w:endnote>
+  <w:endnote w:type="continuationSeparator" w:id="0">
+    <w:p>
+      <w:pPr>
+        <w:spacing w:after="0" w:line="240" w:lineRule="auto"/>
+      </w:pPr>
+      <w:r>
+        <w:continuationSeparator/>
+      </w:r>
+    </w:p>
+  </w:endnote>
+</w:endnotes>
+</file>
+
+<file path=word/footnotes.xml><?xml version="1.0" encoding="utf-8"?>
+<w:footnotes xmlns:wpc="http://schemas.microsoft.com/office/word/2010/wordprocessingCanvas" xmlns:cx="http://schemas.microsoft.com/office/drawing/2014/chartex" xmlns:cx1="http://schemas.microsoft.com/office/drawing/2015/9/8/chartex" xmlns:cx2="http://schemas.microsoft.com/office/drawing/2015/10/21/chartex" xmlns:cx3="http://schemas.microsoft.com/office/drawing/2016/5/9/chartex" xmlns:cx4="http://schemas.microsoft.com/office/drawing/2016/5/10/chartex" xmlns:cx5="http://schemas.microsoft.com/office/drawing/2016/5/11/chartex" xmlns:cx6="http://schemas.microsoft.com/office/drawing/2016/5/12/chartex" xmlns:cx7="http://schemas.microsoft.com/office/drawing/2016/5/13/chartex" xmlns:cx8="http://schemas.microsoft.com/office/drawing/2016/5/14/chartex" xmlns:mc="http://schemas.openxmlformats.org/markup-compatibility/2006" xmlns:aink="http://schemas.microsoft.com/office/drawing/2016/ink" xmlns:am3d="http://schemas.microsoft.com/office/drawing/2017/model3d" xmlns:o="urn:schemas-microsoft-com:office:office" xmlns:r="http://schemas.openxmlformats.org/officeDocument/2006/relationships" xmlns:m="http://schemas.openxmlformats.org/officeDocument/2006/math" xmlns:v="urn:schemas-microsoft-com:vml" xmlns:wp14="http://schemas.microsoft.com/office/word/2010/wordprocessingDrawing" xmlns:wp="http://schemas.openxmlformats.org/drawingml/2006/wordprocessingDrawing" xmlns:w10="urn:schemas-microsoft-com:office:word" xmlns:w="http://schemas.openxmlformats.org/wordprocessingml/2006/main" xmlns:w14="http://schemas.microsoft.com/office/word/2010/wordml" xmlns:w15="http://schemas.microsoft.com/office/word/2012/wordml" xmlns:w16cid="http://schemas.microsoft.com/office/word/2016/wordml/cid" xmlns:w16se="http://schemas.microsoft.com/office/word/2015/wordml/symex" xmlns:wpg="http://schemas.microsoft.com/office/word/2010/wordprocessingGroup" xmlns:wpi="http://schemas.microsoft.com/office/word/2010/wordprocessingInk" xmlns:wne="http://schemas.microsoft.com/office/word/2006/wordml" xmlns:wps="http://schemas.microsoft.com/office/word/2010/wordprocessingShape" mc:Ignorable="w14 w15 w16se w16cid wp14">
+  <w:footnote w:type="separator" w:id="-1">
+    <w:p>
+      <w:pPr>
+        <w:spacing w:after="0" w:line="240" w:lineRule="auto"/>
+      </w:pPr>
+      <w:r>
+        <w:separator/>
+      </w:r>
+    </w:p>
+  </w:footnote>
+  <w:footnote w:type="continuationSeparator" w:id="0">
+    <w:p>
+      <w:pPr>
+        <w:spacing w:after="0" w:line="240" w:lineRule="auto"/>
+      </w:pPr>
+      <w:r>
+        <w:continuationSeparator/>
+      </w:r>
+    </w:p>
+  </w:footnote>
+</w:footnotes>
 </file>
 
 <file path=word/numbering.xml><?xml version="1.0" encoding="utf-8"?>
@@ -1823,6 +3016,50 @@
       <w:contextualSpacing/>
     </w:pPr>
   </w:style>
+  <w:style w:type="paragraph" w:styleId="Header">
+    <w:name w:val="header"/>
+    <w:basedOn w:val="Normal"/>
+    <w:link w:val="HeaderChar"/>
+    <w:uiPriority w:val="99"/>
+    <w:unhideWhenUsed/>
+    <w:rsid w:val="00752A5B"/>
+    <w:pPr>
+      <w:tabs>
+        <w:tab w:val="center" w:pos="4680"/>
+        <w:tab w:val="right" w:pos="9360"/>
+      </w:tabs>
+      <w:spacing w:after="0" w:line="240" w:lineRule="auto"/>
+    </w:pPr>
+  </w:style>
+  <w:style w:type="character" w:customStyle="1" w:styleId="HeaderChar">
+    <w:name w:val="Header Char"/>
+    <w:basedOn w:val="DefaultParagraphFont"/>
+    <w:link w:val="Header"/>
+    <w:uiPriority w:val="99"/>
+    <w:rsid w:val="00752A5B"/>
+  </w:style>
+  <w:style w:type="paragraph" w:styleId="Footer">
+    <w:name w:val="footer"/>
+    <w:basedOn w:val="Normal"/>
+    <w:link w:val="FooterChar"/>
+    <w:uiPriority w:val="99"/>
+    <w:unhideWhenUsed/>
+    <w:rsid w:val="00752A5B"/>
+    <w:pPr>
+      <w:tabs>
+        <w:tab w:val="center" w:pos="4680"/>
+        <w:tab w:val="right" w:pos="9360"/>
+      </w:tabs>
+      <w:spacing w:after="0" w:line="240" w:lineRule="auto"/>
+    </w:pPr>
+  </w:style>
+  <w:style w:type="character" w:customStyle="1" w:styleId="FooterChar">
+    <w:name w:val="Footer Char"/>
+    <w:basedOn w:val="DefaultParagraphFont"/>
+    <w:link w:val="Footer"/>
+    <w:uiPriority w:val="99"/>
+    <w:rsid w:val="00752A5B"/>
+  </w:style>
 </w:styles>
 </file>
 

</xml_diff>